<commit_message>
Added Classic release pipeline creation
</commit_message>
<xml_diff>
--- a/documents/Azure DevOps Services.docx
+++ b/documents/Azure DevOps Services.docx
@@ -471,7 +471,6 @@
           <w:sz w:val="28"/>
           <w:szCs w:val="28"/>
         </w:rPr>
-        <w:lastRenderedPageBreak/>
         <w:t>Features</w:t>
       </w:r>
       <w:r>
@@ -883,7 +882,6 @@
           <w:sz w:val="24"/>
           <w:szCs w:val="24"/>
         </w:rPr>
-        <w:lastRenderedPageBreak/>
         <w:t>The ability to request and manage feedback</w:t>
       </w:r>
     </w:p>
@@ -1267,7 +1265,6 @@
         <w:rPr>
           <w:noProof/>
         </w:rPr>
-        <w:lastRenderedPageBreak/>
         <w:drawing>
           <wp:inline distT="0" distB="0" distL="0" distR="0" wp14:anchorId="35EC4B39" wp14:editId="5F4071F8">
             <wp:extent cx="4709160" cy="2449014"/>
@@ -1490,7 +1487,6 @@
         <w:rPr>
           <w:noProof/>
         </w:rPr>
-        <w:lastRenderedPageBreak/>
         <w:drawing>
           <wp:inline distT="0" distB="0" distL="0" distR="0" wp14:anchorId="579FE46A" wp14:editId="7A98AFB0">
             <wp:extent cx="5668645" cy="2421076"/>
@@ -1554,8 +1550,16 @@
     <w:p>
       <w:pPr>
         <w:pStyle w:val="Heading1"/>
-      </w:pPr>
-      <w:r>
+        <w:rPr>
+          <w:b/>
+          <w:bCs/>
+        </w:rPr>
+      </w:pPr>
+      <w:r>
+        <w:rPr>
+          <w:b/>
+          <w:bCs/>
+        </w:rPr>
         <w:t>Azure Pipelines</w:t>
       </w:r>
     </w:p>
@@ -1661,25 +1665,32 @@
     </w:p>
     <w:p>
       <w:pPr>
-        <w:rPr>
-          <w:b/>
-          <w:bCs/>
-          <w:i/>
-          <w:iCs/>
-          <w:sz w:val="28"/>
-          <w:szCs w:val="28"/>
-        </w:rPr>
-      </w:pPr>
-      <w:r>
-        <w:rPr>
-          <w:b/>
-          <w:bCs/>
-          <w:i/>
-          <w:iCs/>
-          <w:sz w:val="28"/>
-          <w:szCs w:val="28"/>
-        </w:rPr>
-        <w:t>Creating Starter pipeline:</w:t>
+        <w:pStyle w:val="Heading2"/>
+        <w:rPr>
+          <w:b/>
+          <w:bCs/>
+        </w:rPr>
+      </w:pPr>
+      <w:r>
+        <w:rPr>
+          <w:b/>
+          <w:bCs/>
+        </w:rPr>
+        <w:t xml:space="preserve">Creating </w:t>
+      </w:r>
+      <w:r>
+        <w:rPr>
+          <w:b/>
+          <w:bCs/>
+        </w:rPr>
+        <w:t>Build</w:t>
+      </w:r>
+      <w:r>
+        <w:rPr>
+          <w:b/>
+          <w:bCs/>
+        </w:rPr>
+        <w:t xml:space="preserve"> pipeline:</w:t>
       </w:r>
     </w:p>
     <w:p>
@@ -1768,7 +1779,6 @@
           <w:sz w:val="24"/>
           <w:szCs w:val="24"/>
         </w:rPr>
-        <w:lastRenderedPageBreak/>
         <w:t>Next need to select Version control system in which your source code is saved. Select the Azure Repos Git</w:t>
       </w:r>
     </w:p>
@@ -1922,7 +1932,6 @@
         <w:rPr>
           <w:noProof/>
         </w:rPr>
-        <w:lastRenderedPageBreak/>
         <w:drawing>
           <wp:inline distT="0" distB="0" distL="0" distR="0" wp14:anchorId="4A50FA57" wp14:editId="5E8E8ED9">
             <wp:extent cx="5731510" cy="2547620"/>
@@ -2104,7 +2113,6 @@
         <w:rPr>
           <w:noProof/>
         </w:rPr>
-        <w:lastRenderedPageBreak/>
         <w:drawing>
           <wp:inline distT="0" distB="0" distL="0" distR="0" wp14:anchorId="2BAC845F" wp14:editId="2034CEAD">
             <wp:extent cx="5731510" cy="3164840"/>
@@ -2409,7 +2417,6 @@
         <w:rPr>
           <w:noProof/>
         </w:rPr>
-        <w:lastRenderedPageBreak/>
         <w:drawing>
           <wp:inline distT="0" distB="0" distL="0" distR="0" wp14:anchorId="5881CD9E" wp14:editId="19516001">
             <wp:extent cx="5731510" cy="2522855"/>
@@ -2602,6 +2609,24 @@
     <w:p>
       <w:pPr>
         <w:pStyle w:val="ListParagraph"/>
+        <w:rPr>
+          <w:sz w:val="24"/>
+          <w:szCs w:val="24"/>
+        </w:rPr>
+      </w:pPr>
+    </w:p>
+    <w:p>
+      <w:pPr>
+        <w:pStyle w:val="ListParagraph"/>
+        <w:rPr>
+          <w:sz w:val="24"/>
+          <w:szCs w:val="24"/>
+        </w:rPr>
+      </w:pPr>
+    </w:p>
+    <w:p>
+      <w:pPr>
+        <w:pStyle w:val="ListParagraph"/>
         <w:numPr>
           <w:ilvl w:val="0"/>
           <w:numId w:val="7"/>
@@ -2631,7 +2656,6 @@
         <w:rPr>
           <w:noProof/>
         </w:rPr>
-        <w:lastRenderedPageBreak/>
         <w:drawing>
           <wp:inline distT="0" distB="0" distL="0" distR="0" wp14:anchorId="23DF63E5" wp14:editId="29B7F031">
             <wp:extent cx="5731510" cy="2426335"/>
@@ -2815,7 +2839,6 @@
         <w:rPr>
           <w:noProof/>
         </w:rPr>
-        <w:lastRenderedPageBreak/>
         <w:drawing>
           <wp:inline distT="0" distB="0" distL="0" distR="0" wp14:anchorId="038D1578" wp14:editId="0A11E0C9">
             <wp:extent cx="5731510" cy="2097405"/>
@@ -2959,8 +2982,7 @@
     <w:p>
       <w:pPr>
         <w:rPr>
-          <w:sz w:val="24"/>
-          <w:szCs w:val="24"/>
+          <w:noProof/>
         </w:rPr>
       </w:pPr>
       <w:r>
@@ -3007,63 +3029,6 @@
     <w:p>
       <w:pPr>
         <w:rPr>
-          <w:sz w:val="24"/>
-          <w:szCs w:val="24"/>
-        </w:rPr>
-      </w:pPr>
-    </w:p>
-    <w:p>
-      <w:pPr>
-        <w:rPr>
-          <w:noProof/>
-        </w:rPr>
-      </w:pPr>
-    </w:p>
-    <w:p>
-      <w:pPr>
-        <w:rPr>
-          <w:noProof/>
-        </w:rPr>
-      </w:pPr>
-    </w:p>
-    <w:p>
-      <w:pPr>
-        <w:rPr>
-          <w:noProof/>
-        </w:rPr>
-      </w:pPr>
-    </w:p>
-    <w:p>
-      <w:pPr>
-        <w:rPr>
-          <w:noProof/>
-        </w:rPr>
-      </w:pPr>
-    </w:p>
-    <w:p>
-      <w:pPr>
-        <w:rPr>
-          <w:noProof/>
-        </w:rPr>
-      </w:pPr>
-    </w:p>
-    <w:p>
-      <w:pPr>
-        <w:rPr>
-          <w:noProof/>
-        </w:rPr>
-      </w:pPr>
-    </w:p>
-    <w:p>
-      <w:pPr>
-        <w:rPr>
-          <w:noProof/>
-        </w:rPr>
-      </w:pPr>
-    </w:p>
-    <w:p>
-      <w:pPr>
-        <w:rPr>
           <w:noProof/>
         </w:rPr>
       </w:pPr>
@@ -3093,9 +3058,9 @@
           <w:noProof/>
         </w:rPr>
         <w:drawing>
-          <wp:inline distT="0" distB="0" distL="0" distR="0" wp14:anchorId="3AFE4A10" wp14:editId="6932C966">
-            <wp:extent cx="5821680" cy="2529840"/>
-            <wp:effectExtent l="0" t="0" r="7620" b="3810"/>
+          <wp:inline distT="0" distB="0" distL="0" distR="0" wp14:anchorId="3AFE4A10" wp14:editId="64D3FEDF">
+            <wp:extent cx="5821680" cy="3093720"/>
+            <wp:effectExtent l="0" t="0" r="7620" b="0"/>
             <wp:docPr id="21" name="Picture 21"/>
             <wp:cNvGraphicFramePr>
               <a:graphicFrameLocks xmlns:a="http://schemas.openxmlformats.org/drawingml/2006/main" noChangeAspect="1"/>
@@ -3116,7 +3081,7 @@
                   <pic:spPr>
                     <a:xfrm>
                       <a:off x="0" y="0"/>
-                      <a:ext cx="5825100" cy="2531326"/>
+                      <a:ext cx="5825107" cy="3095541"/>
                     </a:xfrm>
                     <a:prstGeom prst="rect">
                       <a:avLst/>
@@ -3141,23 +3106,1730 @@
           <w:sz w:val="24"/>
           <w:szCs w:val="24"/>
         </w:rPr>
-        <w:t>In Summary page of pipeline we can see artifact files if any generated.</w:t>
-      </w:r>
-    </w:p>
-    <w:p>
-      <w:pPr>
-        <w:rPr>
-          <w:sz w:val="24"/>
-          <w:szCs w:val="24"/>
-        </w:rPr>
-      </w:pPr>
-      <w:r>
-        <w:rPr>
-          <w:sz w:val="24"/>
-          <w:szCs w:val="24"/>
-        </w:rPr>
-        <w:t>This is the completed process of creating ,running and monitor pipelines.</w:t>
-      </w:r>
+        <w:t xml:space="preserve">In Summary page of </w:t>
+      </w:r>
+      <w:r>
+        <w:rPr>
+          <w:sz w:val="24"/>
+          <w:szCs w:val="24"/>
+        </w:rPr>
+        <w:t>pipeline,</w:t>
+      </w:r>
+      <w:r>
+        <w:rPr>
+          <w:sz w:val="24"/>
+          <w:szCs w:val="24"/>
+        </w:rPr>
+        <w:t xml:space="preserve"> we can see artifact files if any generated.</w:t>
+      </w:r>
+    </w:p>
+    <w:p>
+      <w:pPr>
+        <w:rPr>
+          <w:sz w:val="24"/>
+          <w:szCs w:val="24"/>
+        </w:rPr>
+      </w:pPr>
+      <w:r>
+        <w:rPr>
+          <w:sz w:val="24"/>
+          <w:szCs w:val="24"/>
+        </w:rPr>
+        <w:t xml:space="preserve">This is the completed process of </w:t>
+      </w:r>
+      <w:r>
+        <w:rPr>
+          <w:sz w:val="24"/>
+          <w:szCs w:val="24"/>
+        </w:rPr>
+        <w:t xml:space="preserve">creating, </w:t>
+      </w:r>
+      <w:r>
+        <w:rPr>
+          <w:sz w:val="24"/>
+          <w:szCs w:val="24"/>
+        </w:rPr>
+        <w:t>running and monitor pipelines.</w:t>
+      </w:r>
+    </w:p>
+    <w:p>
+      <w:pPr>
+        <w:pStyle w:val="Heading2"/>
+        <w:rPr>
+          <w:b/>
+          <w:bCs/>
+        </w:rPr>
+      </w:pPr>
+      <w:r>
+        <w:rPr>
+          <w:b/>
+          <w:bCs/>
+        </w:rPr>
+        <w:t>Creating Release Pipeline:</w:t>
+      </w:r>
+    </w:p>
+    <w:p>
+      <w:pPr>
+        <w:rPr>
+          <w:sz w:val="24"/>
+          <w:szCs w:val="24"/>
+        </w:rPr>
+      </w:pPr>
+      <w:r>
+        <w:rPr>
+          <w:b/>
+          <w:bCs/>
+          <w:sz w:val="24"/>
+          <w:szCs w:val="24"/>
+        </w:rPr>
+        <w:t>Release pipelines</w:t>
+      </w:r>
+      <w:r>
+        <w:rPr>
+          <w:sz w:val="24"/>
+          <w:szCs w:val="24"/>
+        </w:rPr>
+        <w:t> in Azure Pipelines help your team </w:t>
+      </w:r>
+      <w:r>
+        <w:rPr>
+          <w:b/>
+          <w:bCs/>
+          <w:sz w:val="24"/>
+          <w:szCs w:val="24"/>
+        </w:rPr>
+        <w:t>continuously deliver</w:t>
+      </w:r>
+      <w:r>
+        <w:rPr>
+          <w:sz w:val="24"/>
+          <w:szCs w:val="24"/>
+        </w:rPr>
+        <w:t> software to your customers at a faster pace and with lower risk. You can </w:t>
+      </w:r>
+      <w:r>
+        <w:rPr>
+          <w:b/>
+          <w:bCs/>
+          <w:sz w:val="24"/>
+          <w:szCs w:val="24"/>
+        </w:rPr>
+        <w:t>fully automate</w:t>
+      </w:r>
+      <w:r>
+        <w:rPr>
+          <w:sz w:val="24"/>
+          <w:szCs w:val="24"/>
+        </w:rPr>
+        <w:t> the testing and delivery of your software in multiple stages all the way to production. Or, set up semi-automated processes with </w:t>
+      </w:r>
+      <w:r>
+        <w:rPr>
+          <w:b/>
+          <w:bCs/>
+          <w:sz w:val="24"/>
+          <w:szCs w:val="24"/>
+        </w:rPr>
+        <w:t>approvals</w:t>
+      </w:r>
+      <w:r>
+        <w:rPr>
+          <w:sz w:val="24"/>
+          <w:szCs w:val="24"/>
+        </w:rPr>
+        <w:t> and </w:t>
+      </w:r>
+      <w:r>
+        <w:rPr>
+          <w:b/>
+          <w:bCs/>
+          <w:sz w:val="24"/>
+          <w:szCs w:val="24"/>
+        </w:rPr>
+        <w:t>on-demand deployments</w:t>
+      </w:r>
+      <w:r>
+        <w:rPr>
+          <w:sz w:val="24"/>
+          <w:szCs w:val="24"/>
+        </w:rPr>
+        <w:t>.</w:t>
+      </w:r>
+    </w:p>
+    <w:p>
+      <w:pPr>
+        <w:pStyle w:val="Heading3"/>
+        <w:rPr>
+          <w:b/>
+          <w:bCs/>
+        </w:rPr>
+      </w:pPr>
+      <w:r>
+        <w:rPr>
+          <w:b/>
+          <w:bCs/>
+        </w:rPr>
+        <w:t>How do release pipelines work?</w:t>
+      </w:r>
+    </w:p>
+    <w:p>
+      <w:pPr>
+        <w:rPr>
+          <w:sz w:val="24"/>
+          <w:szCs w:val="24"/>
+        </w:rPr>
+      </w:pPr>
+      <w:r>
+        <w:rPr>
+          <w:sz w:val="24"/>
+          <w:szCs w:val="24"/>
+        </w:rPr>
+        <w:t>Release pipelines store the data for your pipelines, stages, tasks, releases, and deployments in Azure Pipelines.</w:t>
+      </w:r>
+    </w:p>
+    <w:p>
+      <w:pPr>
+        <w:jc w:val="center"/>
+        <w:rPr>
+          <w:sz w:val="24"/>
+          <w:szCs w:val="24"/>
+        </w:rPr>
+      </w:pPr>
+      <w:r>
+        <w:rPr>
+          <w:noProof/>
+        </w:rPr>
+        <w:drawing>
+          <wp:inline distT="0" distB="0" distL="0" distR="0" wp14:anchorId="4A995E79" wp14:editId="1FC14065">
+            <wp:extent cx="4587875" cy="3484366"/>
+            <wp:effectExtent l="0" t="0" r="3175" b="1905"/>
+            <wp:docPr id="22" name="Picture 22"/>
+            <wp:cNvGraphicFramePr>
+              <a:graphicFrameLocks xmlns:a="http://schemas.openxmlformats.org/drawingml/2006/main" noChangeAspect="1"/>
+            </wp:cNvGraphicFramePr>
+            <a:graphic xmlns:a="http://schemas.openxmlformats.org/drawingml/2006/main">
+              <a:graphicData uri="http://schemas.openxmlformats.org/drawingml/2006/picture">
+                <pic:pic xmlns:pic="http://schemas.openxmlformats.org/drawingml/2006/picture">
+                  <pic:nvPicPr>
+                    <pic:cNvPr id="1" name=""/>
+                    <pic:cNvPicPr/>
+                  </pic:nvPicPr>
+                  <pic:blipFill>
+                    <a:blip r:embed="rId28"/>
+                    <a:stretch>
+                      <a:fillRect/>
+                    </a:stretch>
+                  </pic:blipFill>
+                  <pic:spPr>
+                    <a:xfrm>
+                      <a:off x="0" y="0"/>
+                      <a:ext cx="4592058" cy="3487543"/>
+                    </a:xfrm>
+                    <a:prstGeom prst="rect">
+                      <a:avLst/>
+                    </a:prstGeom>
+                  </pic:spPr>
+                </pic:pic>
+              </a:graphicData>
+            </a:graphic>
+          </wp:inline>
+        </w:drawing>
+      </w:r>
+    </w:p>
+    <w:p>
+      <w:pPr>
+        <w:rPr>
+          <w:sz w:val="24"/>
+          <w:szCs w:val="24"/>
+        </w:rPr>
+      </w:pPr>
+      <w:r>
+        <w:rPr>
+          <w:sz w:val="24"/>
+          <w:szCs w:val="24"/>
+        </w:rPr>
+        <w:lastRenderedPageBreak/>
+        <w:t>Azure Pipelines runs the following steps as part of every deployment:</w:t>
+      </w:r>
+    </w:p>
+    <w:p>
+      <w:pPr>
+        <w:numPr>
+          <w:ilvl w:val="0"/>
+          <w:numId w:val="8"/>
+        </w:numPr>
+        <w:rPr>
+          <w:sz w:val="24"/>
+          <w:szCs w:val="24"/>
+        </w:rPr>
+      </w:pPr>
+      <w:r>
+        <w:rPr>
+          <w:b/>
+          <w:bCs/>
+          <w:sz w:val="24"/>
+          <w:szCs w:val="24"/>
+        </w:rPr>
+        <w:t>Pre-deployment approval</w:t>
+      </w:r>
+      <w:r>
+        <w:rPr>
+          <w:sz w:val="24"/>
+          <w:szCs w:val="24"/>
+        </w:rPr>
+        <w:t>: When a new deployment request is triggered, Azure Pipelines checks whether a pre-deployment approval is required before deploying a release to a stage. If it's required, it sends out email notifications to the appropriate approvers.</w:t>
+      </w:r>
+    </w:p>
+    <w:p>
+      <w:pPr>
+        <w:numPr>
+          <w:ilvl w:val="0"/>
+          <w:numId w:val="8"/>
+        </w:numPr>
+        <w:rPr>
+          <w:sz w:val="24"/>
+          <w:szCs w:val="24"/>
+        </w:rPr>
+      </w:pPr>
+      <w:r>
+        <w:rPr>
+          <w:b/>
+          <w:bCs/>
+          <w:sz w:val="24"/>
+          <w:szCs w:val="24"/>
+        </w:rPr>
+        <w:t>Queue deployment job</w:t>
+      </w:r>
+      <w:r>
+        <w:rPr>
+          <w:sz w:val="24"/>
+          <w:szCs w:val="24"/>
+        </w:rPr>
+        <w:t>: Azure Pipelines schedules the deployment job on an available </w:t>
+      </w:r>
+      <w:hyperlink r:id="rId29" w:history="1">
+        <w:r>
+          <w:rPr>
+            <w:rStyle w:val="Hyperlink"/>
+            <w:sz w:val="24"/>
+            <w:szCs w:val="24"/>
+          </w:rPr>
+          <w:t>automation agent</w:t>
+        </w:r>
+      </w:hyperlink>
+      <w:r>
+        <w:rPr>
+          <w:sz w:val="24"/>
+          <w:szCs w:val="24"/>
+        </w:rPr>
+        <w:t>. An agent is a piece of software that can run tasks in the deployment.</w:t>
+      </w:r>
+    </w:p>
+    <w:p>
+      <w:pPr>
+        <w:numPr>
+          <w:ilvl w:val="0"/>
+          <w:numId w:val="8"/>
+        </w:numPr>
+        <w:rPr>
+          <w:sz w:val="24"/>
+          <w:szCs w:val="24"/>
+        </w:rPr>
+      </w:pPr>
+      <w:r>
+        <w:rPr>
+          <w:b/>
+          <w:bCs/>
+          <w:sz w:val="24"/>
+          <w:szCs w:val="24"/>
+        </w:rPr>
+        <w:t>Agent selection</w:t>
+      </w:r>
+      <w:r>
+        <w:rPr>
+          <w:sz w:val="24"/>
+          <w:szCs w:val="24"/>
+        </w:rPr>
+        <w:t>: An automation agent picks up the job. The agents for release pipelines are exactly the same as the agents that run your builds in Azure Pipelines. A release pipeline can contain settings to select an appropriate agent at runtime.</w:t>
+      </w:r>
+    </w:p>
+    <w:p>
+      <w:pPr>
+        <w:numPr>
+          <w:ilvl w:val="0"/>
+          <w:numId w:val="8"/>
+        </w:numPr>
+        <w:rPr>
+          <w:sz w:val="24"/>
+          <w:szCs w:val="24"/>
+        </w:rPr>
+      </w:pPr>
+      <w:r>
+        <w:rPr>
+          <w:b/>
+          <w:bCs/>
+          <w:sz w:val="24"/>
+          <w:szCs w:val="24"/>
+        </w:rPr>
+        <w:t>Download artifacts</w:t>
+      </w:r>
+      <w:r>
+        <w:rPr>
+          <w:sz w:val="24"/>
+          <w:szCs w:val="24"/>
+        </w:rPr>
+        <w:t>: The agent downloads all the artifacts specified in that release, provided you haven't opted to skip the download. The agent currently understands two types of artifacts: Azure Pipelines artifacts and Jenkins artifacts.</w:t>
+      </w:r>
+    </w:p>
+    <w:p>
+      <w:pPr>
+        <w:numPr>
+          <w:ilvl w:val="0"/>
+          <w:numId w:val="8"/>
+        </w:numPr>
+        <w:rPr>
+          <w:sz w:val="24"/>
+          <w:szCs w:val="24"/>
+        </w:rPr>
+      </w:pPr>
+      <w:r>
+        <w:rPr>
+          <w:b/>
+          <w:bCs/>
+          <w:sz w:val="24"/>
+          <w:szCs w:val="24"/>
+        </w:rPr>
+        <w:t>Run the deployment tasks</w:t>
+      </w:r>
+      <w:r>
+        <w:rPr>
+          <w:sz w:val="24"/>
+          <w:szCs w:val="24"/>
+        </w:rPr>
+        <w:t>: The agent then runs all the tasks in the deployment job to deploy the app to the target servers for a stage.</w:t>
+      </w:r>
+    </w:p>
+    <w:p>
+      <w:pPr>
+        <w:numPr>
+          <w:ilvl w:val="0"/>
+          <w:numId w:val="8"/>
+        </w:numPr>
+        <w:rPr>
+          <w:sz w:val="24"/>
+          <w:szCs w:val="24"/>
+        </w:rPr>
+      </w:pPr>
+      <w:r>
+        <w:rPr>
+          <w:b/>
+          <w:bCs/>
+          <w:sz w:val="24"/>
+          <w:szCs w:val="24"/>
+        </w:rPr>
+        <w:t>Generate progress logs</w:t>
+      </w:r>
+      <w:r>
+        <w:rPr>
+          <w:sz w:val="24"/>
+          <w:szCs w:val="24"/>
+        </w:rPr>
+        <w:t>: The agent creates detailed logs for each step while running the deployment, and pushes these logs back to Azure Pipelines.</w:t>
+      </w:r>
+    </w:p>
+    <w:p>
+      <w:pPr>
+        <w:numPr>
+          <w:ilvl w:val="0"/>
+          <w:numId w:val="8"/>
+        </w:numPr>
+        <w:rPr>
+          <w:sz w:val="24"/>
+          <w:szCs w:val="24"/>
+        </w:rPr>
+      </w:pPr>
+      <w:r>
+        <w:rPr>
+          <w:b/>
+          <w:bCs/>
+          <w:sz w:val="24"/>
+          <w:szCs w:val="24"/>
+        </w:rPr>
+        <w:t>Post-deployment approval</w:t>
+      </w:r>
+      <w:r>
+        <w:rPr>
+          <w:sz w:val="24"/>
+          <w:szCs w:val="24"/>
+        </w:rPr>
+        <w:t>: When deployment to a stage is complete, Azure Pipelines checks if there's a post-deployment approval required for that stage. If no approval is required, or upon completion of a required approval, it proceeds to trigger deployment to the next stage.</w:t>
+      </w:r>
+    </w:p>
+    <w:p>
+      <w:pPr>
+        <w:pStyle w:val="Heading3"/>
+        <w:rPr>
+          <w:b/>
+          <w:bCs/>
+        </w:rPr>
+      </w:pPr>
+      <w:r>
+        <w:rPr>
+          <w:b/>
+          <w:bCs/>
+        </w:rPr>
+        <w:t xml:space="preserve">Creating </w:t>
+      </w:r>
+      <w:r>
+        <w:rPr>
+          <w:b/>
+          <w:bCs/>
+        </w:rPr>
+        <w:t xml:space="preserve">Classic </w:t>
+      </w:r>
+      <w:r>
+        <w:rPr>
+          <w:b/>
+          <w:bCs/>
+        </w:rPr>
+        <w:t>Release Pipeline</w:t>
+      </w:r>
+      <w:r>
+        <w:rPr>
+          <w:b/>
+          <w:bCs/>
+        </w:rPr>
+        <w:t xml:space="preserve"> step by step</w:t>
+      </w:r>
+      <w:r>
+        <w:rPr>
+          <w:b/>
+          <w:bCs/>
+        </w:rPr>
+        <w:t>:</w:t>
+      </w:r>
+    </w:p>
+    <w:p>
+      <w:pPr>
+        <w:rPr>
+          <w:sz w:val="24"/>
+          <w:szCs w:val="24"/>
+        </w:rPr>
+      </w:pPr>
+      <w:r>
+        <w:rPr>
+          <w:sz w:val="24"/>
+          <w:szCs w:val="24"/>
+        </w:rPr>
+        <w:t>Go</w:t>
+      </w:r>
+      <w:r>
+        <w:rPr>
+          <w:sz w:val="24"/>
+          <w:szCs w:val="24"/>
+        </w:rPr>
+        <w:t xml:space="preserve"> </w:t>
+      </w:r>
+      <w:r>
+        <w:rPr>
+          <w:sz w:val="24"/>
+          <w:szCs w:val="24"/>
+        </w:rPr>
+        <w:t xml:space="preserve">to Pipeline section in </w:t>
+      </w:r>
+      <w:r>
+        <w:rPr>
+          <w:sz w:val="24"/>
+          <w:szCs w:val="24"/>
+        </w:rPr>
+        <w:t>Azure DevOps services. Select the Release option</w:t>
+      </w:r>
+    </w:p>
+    <w:p>
+      <w:pPr>
+        <w:jc w:val="center"/>
+        <w:rPr>
+          <w:sz w:val="24"/>
+          <w:szCs w:val="24"/>
+        </w:rPr>
+      </w:pPr>
+      <w:r>
+        <w:rPr>
+          <w:noProof/>
+        </w:rPr>
+        <w:drawing>
+          <wp:inline distT="0" distB="0" distL="0" distR="0" wp14:anchorId="18807912" wp14:editId="3189F393">
+            <wp:extent cx="1234440" cy="3121435"/>
+            <wp:effectExtent l="0" t="0" r="3810" b="3175"/>
+            <wp:docPr id="23" name="Picture 23"/>
+            <wp:cNvGraphicFramePr>
+              <a:graphicFrameLocks xmlns:a="http://schemas.openxmlformats.org/drawingml/2006/main" noChangeAspect="1"/>
+            </wp:cNvGraphicFramePr>
+            <a:graphic xmlns:a="http://schemas.openxmlformats.org/drawingml/2006/main">
+              <a:graphicData uri="http://schemas.openxmlformats.org/drawingml/2006/picture">
+                <pic:pic xmlns:pic="http://schemas.openxmlformats.org/drawingml/2006/picture">
+                  <pic:nvPicPr>
+                    <pic:cNvPr id="1" name=""/>
+                    <pic:cNvPicPr/>
+                  </pic:nvPicPr>
+                  <pic:blipFill>
+                    <a:blip r:embed="rId30"/>
+                    <a:stretch>
+                      <a:fillRect/>
+                    </a:stretch>
+                  </pic:blipFill>
+                  <pic:spPr>
+                    <a:xfrm>
+                      <a:off x="0" y="0"/>
+                      <a:ext cx="1236513" cy="3126677"/>
+                    </a:xfrm>
+                    <a:prstGeom prst="rect">
+                      <a:avLst/>
+                    </a:prstGeom>
+                  </pic:spPr>
+                </pic:pic>
+              </a:graphicData>
+            </a:graphic>
+          </wp:inline>
+        </w:drawing>
+      </w:r>
+    </w:p>
+    <w:p>
+      <w:pPr>
+        <w:rPr>
+          <w:sz w:val="24"/>
+          <w:szCs w:val="24"/>
+        </w:rPr>
+      </w:pPr>
+      <w:r>
+        <w:rPr>
+          <w:sz w:val="24"/>
+          <w:szCs w:val="24"/>
+        </w:rPr>
+        <w:lastRenderedPageBreak/>
+        <w:t xml:space="preserve">Click on </w:t>
+      </w:r>
+      <w:r>
+        <w:rPr>
+          <w:sz w:val="24"/>
+          <w:szCs w:val="24"/>
+        </w:rPr>
+        <w:t>New and select New release pipeline.</w:t>
+      </w:r>
+    </w:p>
+    <w:p>
+      <w:pPr>
+        <w:rPr>
+          <w:noProof/>
+        </w:rPr>
+      </w:pPr>
+      <w:r>
+        <w:rPr>
+          <w:noProof/>
+        </w:rPr>
+        <w:drawing>
+          <wp:inline distT="0" distB="0" distL="0" distR="0" wp14:anchorId="158B3FD1" wp14:editId="6C2B8414">
+            <wp:extent cx="5731510" cy="2451735"/>
+            <wp:effectExtent l="0" t="0" r="2540" b="5715"/>
+            <wp:docPr id="25" name="Picture 25"/>
+            <wp:cNvGraphicFramePr>
+              <a:graphicFrameLocks xmlns:a="http://schemas.openxmlformats.org/drawingml/2006/main" noChangeAspect="1"/>
+            </wp:cNvGraphicFramePr>
+            <a:graphic xmlns:a="http://schemas.openxmlformats.org/drawingml/2006/main">
+              <a:graphicData uri="http://schemas.openxmlformats.org/drawingml/2006/picture">
+                <pic:pic xmlns:pic="http://schemas.openxmlformats.org/drawingml/2006/picture">
+                  <pic:nvPicPr>
+                    <pic:cNvPr id="1" name=""/>
+                    <pic:cNvPicPr/>
+                  </pic:nvPicPr>
+                  <pic:blipFill>
+                    <a:blip r:embed="rId31"/>
+                    <a:stretch>
+                      <a:fillRect/>
+                    </a:stretch>
+                  </pic:blipFill>
+                  <pic:spPr>
+                    <a:xfrm>
+                      <a:off x="0" y="0"/>
+                      <a:ext cx="5731510" cy="2451735"/>
+                    </a:xfrm>
+                    <a:prstGeom prst="rect">
+                      <a:avLst/>
+                    </a:prstGeom>
+                  </pic:spPr>
+                </pic:pic>
+              </a:graphicData>
+            </a:graphic>
+          </wp:inline>
+        </w:drawing>
+      </w:r>
+    </w:p>
+    <w:p>
+      <w:pPr>
+        <w:rPr>
+          <w:noProof/>
+          <w:sz w:val="24"/>
+          <w:szCs w:val="24"/>
+        </w:rPr>
+      </w:pPr>
+      <w:r>
+        <w:rPr>
+          <w:noProof/>
+          <w:sz w:val="24"/>
+          <w:szCs w:val="24"/>
+        </w:rPr>
+        <w:t>Then below screen will open</w:t>
+      </w:r>
+    </w:p>
+    <w:p>
+      <w:pPr>
+        <w:rPr>
+          <w:noProof/>
+        </w:rPr>
+      </w:pPr>
+      <w:r>
+        <w:rPr>
+          <w:noProof/>
+        </w:rPr>
+        <w:drawing>
+          <wp:inline distT="0" distB="0" distL="0" distR="0" wp14:anchorId="03A51507" wp14:editId="335D39D7">
+            <wp:extent cx="5731510" cy="2817495"/>
+            <wp:effectExtent l="0" t="0" r="2540" b="1905"/>
+            <wp:docPr id="26" name="Picture 26"/>
+            <wp:cNvGraphicFramePr>
+              <a:graphicFrameLocks xmlns:a="http://schemas.openxmlformats.org/drawingml/2006/main" noChangeAspect="1"/>
+            </wp:cNvGraphicFramePr>
+            <a:graphic xmlns:a="http://schemas.openxmlformats.org/drawingml/2006/main">
+              <a:graphicData uri="http://schemas.openxmlformats.org/drawingml/2006/picture">
+                <pic:pic xmlns:pic="http://schemas.openxmlformats.org/drawingml/2006/picture">
+                  <pic:nvPicPr>
+                    <pic:cNvPr id="1" name=""/>
+                    <pic:cNvPicPr/>
+                  </pic:nvPicPr>
+                  <pic:blipFill>
+                    <a:blip r:embed="rId32"/>
+                    <a:stretch>
+                      <a:fillRect/>
+                    </a:stretch>
+                  </pic:blipFill>
+                  <pic:spPr>
+                    <a:xfrm>
+                      <a:off x="0" y="0"/>
+                      <a:ext cx="5731510" cy="2817495"/>
+                    </a:xfrm>
+                    <a:prstGeom prst="rect">
+                      <a:avLst/>
+                    </a:prstGeom>
+                  </pic:spPr>
+                </pic:pic>
+              </a:graphicData>
+            </a:graphic>
+          </wp:inline>
+        </w:drawing>
+      </w:r>
+    </w:p>
+    <w:p>
+      <w:pPr>
+        <w:rPr>
+          <w:noProof/>
+          <w:sz w:val="24"/>
+          <w:szCs w:val="24"/>
+        </w:rPr>
+      </w:pPr>
+      <w:r>
+        <w:rPr>
+          <w:noProof/>
+          <w:sz w:val="24"/>
+          <w:szCs w:val="24"/>
+        </w:rPr>
+        <w:t>Select one of template under featured list. Here I selected Azure Appservice deployment and then click on apply.you can change the stage name what ever you want.</w:t>
+      </w:r>
+    </w:p>
+    <w:p>
+      <w:pPr>
+        <w:rPr>
+          <w:noProof/>
+        </w:rPr>
+      </w:pPr>
+      <w:r>
+        <w:rPr>
+          <w:noProof/>
+        </w:rPr>
+        <w:lastRenderedPageBreak/>
+        <w:drawing>
+          <wp:inline distT="0" distB="0" distL="0" distR="0" wp14:anchorId="4B8F6AF9" wp14:editId="7527E5B1">
+            <wp:extent cx="5731510" cy="2656840"/>
+            <wp:effectExtent l="0" t="0" r="2540" b="0"/>
+            <wp:docPr id="27" name="Picture 27"/>
+            <wp:cNvGraphicFramePr>
+              <a:graphicFrameLocks xmlns:a="http://schemas.openxmlformats.org/drawingml/2006/main" noChangeAspect="1"/>
+            </wp:cNvGraphicFramePr>
+            <a:graphic xmlns:a="http://schemas.openxmlformats.org/drawingml/2006/main">
+              <a:graphicData uri="http://schemas.openxmlformats.org/drawingml/2006/picture">
+                <pic:pic xmlns:pic="http://schemas.openxmlformats.org/drawingml/2006/picture">
+                  <pic:nvPicPr>
+                    <pic:cNvPr id="1" name=""/>
+                    <pic:cNvPicPr/>
+                  </pic:nvPicPr>
+                  <pic:blipFill>
+                    <a:blip r:embed="rId33"/>
+                    <a:stretch>
+                      <a:fillRect/>
+                    </a:stretch>
+                  </pic:blipFill>
+                  <pic:spPr>
+                    <a:xfrm>
+                      <a:off x="0" y="0"/>
+                      <a:ext cx="5731510" cy="2656840"/>
+                    </a:xfrm>
+                    <a:prstGeom prst="rect">
+                      <a:avLst/>
+                    </a:prstGeom>
+                  </pic:spPr>
+                </pic:pic>
+              </a:graphicData>
+            </a:graphic>
+          </wp:inline>
+        </w:drawing>
+      </w:r>
+    </w:p>
+    <w:p>
+      <w:pPr>
+        <w:rPr>
+          <w:noProof/>
+          <w:sz w:val="24"/>
+          <w:szCs w:val="24"/>
+        </w:rPr>
+      </w:pPr>
+      <w:r>
+        <w:rPr>
+          <w:noProof/>
+          <w:sz w:val="24"/>
+          <w:szCs w:val="24"/>
+        </w:rPr>
+        <w:t>Select the agent from the agent pool</w:t>
+      </w:r>
+      <w:r>
+        <w:rPr>
+          <w:noProof/>
+          <w:sz w:val="24"/>
+          <w:szCs w:val="24"/>
+        </w:rPr>
+        <w:t xml:space="preserve"> and give the release pipline name</w:t>
+      </w:r>
+    </w:p>
+    <w:p>
+      <w:pPr>
+        <w:rPr>
+          <w:noProof/>
+        </w:rPr>
+      </w:pPr>
+      <w:r>
+        <w:rPr>
+          <w:noProof/>
+        </w:rPr>
+        <w:drawing>
+          <wp:inline distT="0" distB="0" distL="0" distR="0" wp14:anchorId="6A8E3B74" wp14:editId="59C719E0">
+            <wp:extent cx="5731510" cy="3330575"/>
+            <wp:effectExtent l="0" t="0" r="2540" b="3175"/>
+            <wp:docPr id="29" name="Picture 29"/>
+            <wp:cNvGraphicFramePr>
+              <a:graphicFrameLocks xmlns:a="http://schemas.openxmlformats.org/drawingml/2006/main" noChangeAspect="1"/>
+            </wp:cNvGraphicFramePr>
+            <a:graphic xmlns:a="http://schemas.openxmlformats.org/drawingml/2006/main">
+              <a:graphicData uri="http://schemas.openxmlformats.org/drawingml/2006/picture">
+                <pic:pic xmlns:pic="http://schemas.openxmlformats.org/drawingml/2006/picture">
+                  <pic:nvPicPr>
+                    <pic:cNvPr id="1" name=""/>
+                    <pic:cNvPicPr/>
+                  </pic:nvPicPr>
+                  <pic:blipFill>
+                    <a:blip r:embed="rId34"/>
+                    <a:stretch>
+                      <a:fillRect/>
+                    </a:stretch>
+                  </pic:blipFill>
+                  <pic:spPr>
+                    <a:xfrm>
+                      <a:off x="0" y="0"/>
+                      <a:ext cx="5731510" cy="3330575"/>
+                    </a:xfrm>
+                    <a:prstGeom prst="rect">
+                      <a:avLst/>
+                    </a:prstGeom>
+                  </pic:spPr>
+                </pic:pic>
+              </a:graphicData>
+            </a:graphic>
+          </wp:inline>
+        </w:drawing>
+      </w:r>
+    </w:p>
+    <w:p>
+      <w:pPr>
+        <w:rPr>
+          <w:noProof/>
+          <w:sz w:val="24"/>
+          <w:szCs w:val="24"/>
+        </w:rPr>
+      </w:pPr>
+      <w:r>
+        <w:rPr>
+          <w:noProof/>
+          <w:sz w:val="24"/>
+          <w:szCs w:val="24"/>
+        </w:rPr>
+        <w:t>Select the Deploy Azure App Service task and select the Azure Subscription,app service type and name of the app service. Finally click on Save</w:t>
+      </w:r>
+    </w:p>
+    <w:p>
+      <w:pPr>
+        <w:rPr>
+          <w:noProof/>
+        </w:rPr>
+      </w:pPr>
+      <w:r>
+        <w:rPr>
+          <w:noProof/>
+        </w:rPr>
+        <w:lastRenderedPageBreak/>
+        <w:drawing>
+          <wp:inline distT="0" distB="0" distL="0" distR="0" wp14:anchorId="3D1F6C2A" wp14:editId="54AFC4A0">
+            <wp:extent cx="5731510" cy="3086100"/>
+            <wp:effectExtent l="0" t="0" r="2540" b="0"/>
+            <wp:docPr id="30" name="Picture 30"/>
+            <wp:cNvGraphicFramePr>
+              <a:graphicFrameLocks xmlns:a="http://schemas.openxmlformats.org/drawingml/2006/main" noChangeAspect="1"/>
+            </wp:cNvGraphicFramePr>
+            <a:graphic xmlns:a="http://schemas.openxmlformats.org/drawingml/2006/main">
+              <a:graphicData uri="http://schemas.openxmlformats.org/drawingml/2006/picture">
+                <pic:pic xmlns:pic="http://schemas.openxmlformats.org/drawingml/2006/picture">
+                  <pic:nvPicPr>
+                    <pic:cNvPr id="1" name=""/>
+                    <pic:cNvPicPr/>
+                  </pic:nvPicPr>
+                  <pic:blipFill>
+                    <a:blip r:embed="rId35"/>
+                    <a:stretch>
+                      <a:fillRect/>
+                    </a:stretch>
+                  </pic:blipFill>
+                  <pic:spPr>
+                    <a:xfrm>
+                      <a:off x="0" y="0"/>
+                      <a:ext cx="5731510" cy="3086100"/>
+                    </a:xfrm>
+                    <a:prstGeom prst="rect">
+                      <a:avLst/>
+                    </a:prstGeom>
+                  </pic:spPr>
+                </pic:pic>
+              </a:graphicData>
+            </a:graphic>
+          </wp:inline>
+        </w:drawing>
+      </w:r>
+    </w:p>
+    <w:p>
+      <w:pPr>
+        <w:rPr>
+          <w:noProof/>
+        </w:rPr>
+      </w:pPr>
+      <w:r>
+        <w:rPr>
+          <w:noProof/>
+        </w:rPr>
+        <w:t>Now need to add artifacts which are generated by Build pipeline</w:t>
+      </w:r>
+      <w:r>
+        <w:rPr>
+          <w:noProof/>
+        </w:rPr>
+        <w:t>.</w:t>
+      </w:r>
+    </w:p>
+    <w:p>
+      <w:pPr>
+        <w:rPr>
+          <w:noProof/>
+        </w:rPr>
+      </w:pPr>
+      <w:r>
+        <w:rPr>
+          <w:noProof/>
+        </w:rPr>
+        <w:drawing>
+          <wp:inline distT="0" distB="0" distL="0" distR="0" wp14:anchorId="662C3318" wp14:editId="43C3B8AF">
+            <wp:extent cx="5731510" cy="3051175"/>
+            <wp:effectExtent l="0" t="0" r="2540" b="0"/>
+            <wp:docPr id="31" name="Picture 31"/>
+            <wp:cNvGraphicFramePr>
+              <a:graphicFrameLocks xmlns:a="http://schemas.openxmlformats.org/drawingml/2006/main" noChangeAspect="1"/>
+            </wp:cNvGraphicFramePr>
+            <a:graphic xmlns:a="http://schemas.openxmlformats.org/drawingml/2006/main">
+              <a:graphicData uri="http://schemas.openxmlformats.org/drawingml/2006/picture">
+                <pic:pic xmlns:pic="http://schemas.openxmlformats.org/drawingml/2006/picture">
+                  <pic:nvPicPr>
+                    <pic:cNvPr id="1" name=""/>
+                    <pic:cNvPicPr/>
+                  </pic:nvPicPr>
+                  <pic:blipFill>
+                    <a:blip r:embed="rId36"/>
+                    <a:stretch>
+                      <a:fillRect/>
+                    </a:stretch>
+                  </pic:blipFill>
+                  <pic:spPr>
+                    <a:xfrm>
+                      <a:off x="0" y="0"/>
+                      <a:ext cx="5731510" cy="3051175"/>
+                    </a:xfrm>
+                    <a:prstGeom prst="rect">
+                      <a:avLst/>
+                    </a:prstGeom>
+                  </pic:spPr>
+                </pic:pic>
+              </a:graphicData>
+            </a:graphic>
+          </wp:inline>
+        </w:drawing>
+      </w:r>
+    </w:p>
+    <w:p>
+      <w:pPr>
+        <w:rPr>
+          <w:noProof/>
+        </w:rPr>
+      </w:pPr>
+      <w:r>
+        <w:rPr>
+          <w:noProof/>
+        </w:rPr>
+        <w:lastRenderedPageBreak/>
+        <w:drawing>
+          <wp:inline distT="0" distB="0" distL="0" distR="0" wp14:anchorId="4D074332" wp14:editId="48CB233F">
+            <wp:extent cx="5731510" cy="2992755"/>
+            <wp:effectExtent l="0" t="0" r="2540" b="0"/>
+            <wp:docPr id="32" name="Picture 32"/>
+            <wp:cNvGraphicFramePr>
+              <a:graphicFrameLocks xmlns:a="http://schemas.openxmlformats.org/drawingml/2006/main" noChangeAspect="1"/>
+            </wp:cNvGraphicFramePr>
+            <a:graphic xmlns:a="http://schemas.openxmlformats.org/drawingml/2006/main">
+              <a:graphicData uri="http://schemas.openxmlformats.org/drawingml/2006/picture">
+                <pic:pic xmlns:pic="http://schemas.openxmlformats.org/drawingml/2006/picture">
+                  <pic:nvPicPr>
+                    <pic:cNvPr id="1" name=""/>
+                    <pic:cNvPicPr/>
+                  </pic:nvPicPr>
+                  <pic:blipFill>
+                    <a:blip r:embed="rId37"/>
+                    <a:stretch>
+                      <a:fillRect/>
+                    </a:stretch>
+                  </pic:blipFill>
+                  <pic:spPr>
+                    <a:xfrm>
+                      <a:off x="0" y="0"/>
+                      <a:ext cx="5731510" cy="2992755"/>
+                    </a:xfrm>
+                    <a:prstGeom prst="rect">
+                      <a:avLst/>
+                    </a:prstGeom>
+                  </pic:spPr>
+                </pic:pic>
+              </a:graphicData>
+            </a:graphic>
+          </wp:inline>
+        </w:drawing>
+      </w:r>
+    </w:p>
+    <w:p>
+      <w:pPr>
+        <w:rPr>
+          <w:noProof/>
+        </w:rPr>
+      </w:pPr>
+      <w:r>
+        <w:rPr>
+          <w:noProof/>
+        </w:rPr>
+        <w:t>After adding come back to Task and select the depploy azure app servcie, selecet the folder of packages which need to be deployed.</w:t>
+      </w:r>
+    </w:p>
+    <w:p>
+      <w:pPr>
+        <w:rPr>
+          <w:noProof/>
+        </w:rPr>
+      </w:pPr>
+      <w:r>
+        <w:rPr>
+          <w:noProof/>
+        </w:rPr>
+        <w:drawing>
+          <wp:inline distT="0" distB="0" distL="0" distR="0" wp14:anchorId="3C313014" wp14:editId="0E530BAD">
+            <wp:extent cx="5731510" cy="2908300"/>
+            <wp:effectExtent l="0" t="0" r="2540" b="6350"/>
+            <wp:docPr id="33" name="Picture 33"/>
+            <wp:cNvGraphicFramePr>
+              <a:graphicFrameLocks xmlns:a="http://schemas.openxmlformats.org/drawingml/2006/main" noChangeAspect="1"/>
+            </wp:cNvGraphicFramePr>
+            <a:graphic xmlns:a="http://schemas.openxmlformats.org/drawingml/2006/main">
+              <a:graphicData uri="http://schemas.openxmlformats.org/drawingml/2006/picture">
+                <pic:pic xmlns:pic="http://schemas.openxmlformats.org/drawingml/2006/picture">
+                  <pic:nvPicPr>
+                    <pic:cNvPr id="1" name=""/>
+                    <pic:cNvPicPr/>
+                  </pic:nvPicPr>
+                  <pic:blipFill>
+                    <a:blip r:embed="rId38"/>
+                    <a:stretch>
+                      <a:fillRect/>
+                    </a:stretch>
+                  </pic:blipFill>
+                  <pic:spPr>
+                    <a:xfrm>
+                      <a:off x="0" y="0"/>
+                      <a:ext cx="5731510" cy="2908300"/>
+                    </a:xfrm>
+                    <a:prstGeom prst="rect">
+                      <a:avLst/>
+                    </a:prstGeom>
+                  </pic:spPr>
+                </pic:pic>
+              </a:graphicData>
+            </a:graphic>
+          </wp:inline>
+        </w:drawing>
+      </w:r>
+    </w:p>
+    <w:p>
+      <w:pPr>
+        <w:rPr>
+          <w:noProof/>
+        </w:rPr>
+      </w:pPr>
+      <w:r>
+        <w:rPr>
+          <w:noProof/>
+        </w:rPr>
+        <w:t>Select the package and click on OK.</w:t>
+      </w:r>
+    </w:p>
+    <w:p>
+      <w:pPr>
+        <w:rPr>
+          <w:noProof/>
+        </w:rPr>
+      </w:pPr>
+      <w:r>
+        <w:rPr>
+          <w:noProof/>
+        </w:rPr>
+        <w:lastRenderedPageBreak/>
+        <w:drawing>
+          <wp:inline distT="0" distB="0" distL="0" distR="0" wp14:anchorId="26A0A015" wp14:editId="5528D3BE">
+            <wp:extent cx="5731510" cy="2758440"/>
+            <wp:effectExtent l="0" t="0" r="2540" b="3810"/>
+            <wp:docPr id="34" name="Picture 34"/>
+            <wp:cNvGraphicFramePr>
+              <a:graphicFrameLocks xmlns:a="http://schemas.openxmlformats.org/drawingml/2006/main" noChangeAspect="1"/>
+            </wp:cNvGraphicFramePr>
+            <a:graphic xmlns:a="http://schemas.openxmlformats.org/drawingml/2006/main">
+              <a:graphicData uri="http://schemas.openxmlformats.org/drawingml/2006/picture">
+                <pic:pic xmlns:pic="http://schemas.openxmlformats.org/drawingml/2006/picture">
+                  <pic:nvPicPr>
+                    <pic:cNvPr id="1" name=""/>
+                    <pic:cNvPicPr/>
+                  </pic:nvPicPr>
+                  <pic:blipFill>
+                    <a:blip r:embed="rId39"/>
+                    <a:stretch>
+                      <a:fillRect/>
+                    </a:stretch>
+                  </pic:blipFill>
+                  <pic:spPr>
+                    <a:xfrm>
+                      <a:off x="0" y="0"/>
+                      <a:ext cx="5731510" cy="2758440"/>
+                    </a:xfrm>
+                    <a:prstGeom prst="rect">
+                      <a:avLst/>
+                    </a:prstGeom>
+                  </pic:spPr>
+                </pic:pic>
+              </a:graphicData>
+            </a:graphic>
+          </wp:inline>
+        </w:drawing>
+      </w:r>
+    </w:p>
+    <w:p>
+      <w:pPr>
+        <w:rPr>
+          <w:noProof/>
+        </w:rPr>
+      </w:pPr>
+      <w:r>
+        <w:rPr>
+          <w:noProof/>
+        </w:rPr>
+        <w:t>After adding click on Save and enter the commit message.</w:t>
+      </w:r>
+    </w:p>
+    <w:p>
+      <w:pPr>
+        <w:rPr>
+          <w:noProof/>
+        </w:rPr>
+      </w:pPr>
+      <w:r>
+        <w:rPr>
+          <w:noProof/>
+        </w:rPr>
+        <w:t>Now pipeline is ready, now we need to create release to deploy the packages.</w:t>
+      </w:r>
+    </w:p>
+    <w:p>
+      <w:pPr>
+        <w:rPr>
+          <w:noProof/>
+        </w:rPr>
+      </w:pPr>
+      <w:r>
+        <w:rPr>
+          <w:noProof/>
+        </w:rPr>
+        <w:t>For that click on Release.</w:t>
+      </w:r>
+    </w:p>
+    <w:p>
+      <w:pPr>
+        <w:rPr>
+          <w:noProof/>
+        </w:rPr>
+      </w:pPr>
+      <w:r>
+        <w:rPr>
+          <w:noProof/>
+        </w:rPr>
+        <w:drawing>
+          <wp:inline distT="0" distB="0" distL="0" distR="0" wp14:anchorId="158D4C42" wp14:editId="6FB5DF5A">
+            <wp:extent cx="5731510" cy="1711960"/>
+            <wp:effectExtent l="0" t="0" r="2540" b="2540"/>
+            <wp:docPr id="35" name="Picture 35"/>
+            <wp:cNvGraphicFramePr>
+              <a:graphicFrameLocks xmlns:a="http://schemas.openxmlformats.org/drawingml/2006/main" noChangeAspect="1"/>
+            </wp:cNvGraphicFramePr>
+            <a:graphic xmlns:a="http://schemas.openxmlformats.org/drawingml/2006/main">
+              <a:graphicData uri="http://schemas.openxmlformats.org/drawingml/2006/picture">
+                <pic:pic xmlns:pic="http://schemas.openxmlformats.org/drawingml/2006/picture">
+                  <pic:nvPicPr>
+                    <pic:cNvPr id="1" name=""/>
+                    <pic:cNvPicPr/>
+                  </pic:nvPicPr>
+                  <pic:blipFill>
+                    <a:blip r:embed="rId40"/>
+                    <a:stretch>
+                      <a:fillRect/>
+                    </a:stretch>
+                  </pic:blipFill>
+                  <pic:spPr>
+                    <a:xfrm>
+                      <a:off x="0" y="0"/>
+                      <a:ext cx="5731510" cy="1711960"/>
+                    </a:xfrm>
+                    <a:prstGeom prst="rect">
+                      <a:avLst/>
+                    </a:prstGeom>
+                  </pic:spPr>
+                </pic:pic>
+              </a:graphicData>
+            </a:graphic>
+          </wp:inline>
+        </w:drawing>
+      </w:r>
+    </w:p>
+    <w:p>
+      <w:pPr>
+        <w:rPr>
+          <w:noProof/>
+        </w:rPr>
+      </w:pPr>
+      <w:r>
+        <w:rPr>
+          <w:noProof/>
+        </w:rPr>
+        <w:t>Verify the details and Create.</w:t>
+      </w:r>
+    </w:p>
+    <w:p>
+      <w:pPr>
+        <w:rPr>
+          <w:noProof/>
+        </w:rPr>
+      </w:pPr>
+      <w:r>
+        <w:rPr>
+          <w:noProof/>
+        </w:rPr>
+        <w:lastRenderedPageBreak/>
+        <w:drawing>
+          <wp:inline distT="0" distB="0" distL="0" distR="0" wp14:anchorId="7E26980F" wp14:editId="0745E8AB">
+            <wp:extent cx="5731510" cy="6823710"/>
+            <wp:effectExtent l="0" t="0" r="2540" b="0"/>
+            <wp:docPr id="36" name="Picture 36"/>
+            <wp:cNvGraphicFramePr>
+              <a:graphicFrameLocks xmlns:a="http://schemas.openxmlformats.org/drawingml/2006/main" noChangeAspect="1"/>
+            </wp:cNvGraphicFramePr>
+            <a:graphic xmlns:a="http://schemas.openxmlformats.org/drawingml/2006/main">
+              <a:graphicData uri="http://schemas.openxmlformats.org/drawingml/2006/picture">
+                <pic:pic xmlns:pic="http://schemas.openxmlformats.org/drawingml/2006/picture">
+                  <pic:nvPicPr>
+                    <pic:cNvPr id="1" name=""/>
+                    <pic:cNvPicPr/>
+                  </pic:nvPicPr>
+                  <pic:blipFill>
+                    <a:blip r:embed="rId41"/>
+                    <a:stretch>
+                      <a:fillRect/>
+                    </a:stretch>
+                  </pic:blipFill>
+                  <pic:spPr>
+                    <a:xfrm>
+                      <a:off x="0" y="0"/>
+                      <a:ext cx="5731510" cy="6823710"/>
+                    </a:xfrm>
+                    <a:prstGeom prst="rect">
+                      <a:avLst/>
+                    </a:prstGeom>
+                  </pic:spPr>
+                </pic:pic>
+              </a:graphicData>
+            </a:graphic>
+          </wp:inline>
+        </w:drawing>
+      </w:r>
+    </w:p>
+    <w:p>
+      <w:pPr>
+        <w:rPr>
+          <w:noProof/>
+        </w:rPr>
+      </w:pPr>
+      <w:r>
+        <w:rPr>
+          <w:noProof/>
+        </w:rPr>
+        <w:t>After Create, release pipeline will be running.</w:t>
+      </w:r>
+    </w:p>
+    <w:p>
+      <w:pPr>
+        <w:rPr>
+          <w:noProof/>
+        </w:rPr>
+      </w:pPr>
+      <w:r>
+        <w:rPr>
+          <w:noProof/>
+        </w:rPr>
+        <w:lastRenderedPageBreak/>
+        <w:drawing>
+          <wp:inline distT="0" distB="0" distL="0" distR="0" wp14:anchorId="0360A5A7" wp14:editId="517BF4CC">
+            <wp:extent cx="5731510" cy="1957705"/>
+            <wp:effectExtent l="0" t="0" r="2540" b="4445"/>
+            <wp:docPr id="37" name="Picture 37"/>
+            <wp:cNvGraphicFramePr>
+              <a:graphicFrameLocks xmlns:a="http://schemas.openxmlformats.org/drawingml/2006/main" noChangeAspect="1"/>
+            </wp:cNvGraphicFramePr>
+            <a:graphic xmlns:a="http://schemas.openxmlformats.org/drawingml/2006/main">
+              <a:graphicData uri="http://schemas.openxmlformats.org/drawingml/2006/picture">
+                <pic:pic xmlns:pic="http://schemas.openxmlformats.org/drawingml/2006/picture">
+                  <pic:nvPicPr>
+                    <pic:cNvPr id="1" name=""/>
+                    <pic:cNvPicPr/>
+                  </pic:nvPicPr>
+                  <pic:blipFill>
+                    <a:blip r:embed="rId42"/>
+                    <a:stretch>
+                      <a:fillRect/>
+                    </a:stretch>
+                  </pic:blipFill>
+                  <pic:spPr>
+                    <a:xfrm>
+                      <a:off x="0" y="0"/>
+                      <a:ext cx="5731510" cy="1957705"/>
+                    </a:xfrm>
+                    <a:prstGeom prst="rect">
+                      <a:avLst/>
+                    </a:prstGeom>
+                  </pic:spPr>
+                </pic:pic>
+              </a:graphicData>
+            </a:graphic>
+          </wp:inline>
+        </w:drawing>
+      </w:r>
+    </w:p>
+    <w:p>
+      <w:pPr>
+        <w:rPr>
+          <w:noProof/>
+        </w:rPr>
+      </w:pPr>
+      <w:r>
+        <w:rPr>
+          <w:noProof/>
+        </w:rPr>
+        <w:t>Click on logs to view the run logs.</w:t>
+      </w:r>
+    </w:p>
+    <w:p>
+      <w:pPr>
+        <w:rPr>
+          <w:noProof/>
+        </w:rPr>
+      </w:pPr>
+      <w:r>
+        <w:rPr>
+          <w:noProof/>
+        </w:rPr>
+        <w:drawing>
+          <wp:inline distT="0" distB="0" distL="0" distR="0" wp14:anchorId="164F2C44" wp14:editId="6F2B29BB">
+            <wp:extent cx="5731510" cy="4041775"/>
+            <wp:effectExtent l="0" t="0" r="2540" b="0"/>
+            <wp:docPr id="39" name="Picture 39"/>
+            <wp:cNvGraphicFramePr>
+              <a:graphicFrameLocks xmlns:a="http://schemas.openxmlformats.org/drawingml/2006/main" noChangeAspect="1"/>
+            </wp:cNvGraphicFramePr>
+            <a:graphic xmlns:a="http://schemas.openxmlformats.org/drawingml/2006/main">
+              <a:graphicData uri="http://schemas.openxmlformats.org/drawingml/2006/picture">
+                <pic:pic xmlns:pic="http://schemas.openxmlformats.org/drawingml/2006/picture">
+                  <pic:nvPicPr>
+                    <pic:cNvPr id="1" name=""/>
+                    <pic:cNvPicPr/>
+                  </pic:nvPicPr>
+                  <pic:blipFill>
+                    <a:blip r:embed="rId43"/>
+                    <a:stretch>
+                      <a:fillRect/>
+                    </a:stretch>
+                  </pic:blipFill>
+                  <pic:spPr>
+                    <a:xfrm>
+                      <a:off x="0" y="0"/>
+                      <a:ext cx="5731510" cy="4041775"/>
+                    </a:xfrm>
+                    <a:prstGeom prst="rect">
+                      <a:avLst/>
+                    </a:prstGeom>
+                  </pic:spPr>
+                </pic:pic>
+              </a:graphicData>
+            </a:graphic>
+          </wp:inline>
+        </w:drawing>
+      </w:r>
+    </w:p>
+    <w:p>
+      <w:pPr>
+        <w:rPr>
+          <w:noProof/>
+        </w:rPr>
+      </w:pPr>
+      <w:r>
+        <w:rPr>
+          <w:noProof/>
+        </w:rPr>
+        <w:lastRenderedPageBreak/>
+        <w:drawing>
+          <wp:inline distT="0" distB="0" distL="0" distR="0" wp14:anchorId="0B61A8D1" wp14:editId="25E65E5B">
+            <wp:extent cx="5731510" cy="3277235"/>
+            <wp:effectExtent l="0" t="0" r="2540" b="0"/>
+            <wp:docPr id="40" name="Picture 40"/>
+            <wp:cNvGraphicFramePr>
+              <a:graphicFrameLocks xmlns:a="http://schemas.openxmlformats.org/drawingml/2006/main" noChangeAspect="1"/>
+            </wp:cNvGraphicFramePr>
+            <a:graphic xmlns:a="http://schemas.openxmlformats.org/drawingml/2006/main">
+              <a:graphicData uri="http://schemas.openxmlformats.org/drawingml/2006/picture">
+                <pic:pic xmlns:pic="http://schemas.openxmlformats.org/drawingml/2006/picture">
+                  <pic:nvPicPr>
+                    <pic:cNvPr id="1" name=""/>
+                    <pic:cNvPicPr/>
+                  </pic:nvPicPr>
+                  <pic:blipFill>
+                    <a:blip r:embed="rId44"/>
+                    <a:stretch>
+                      <a:fillRect/>
+                    </a:stretch>
+                  </pic:blipFill>
+                  <pic:spPr>
+                    <a:xfrm>
+                      <a:off x="0" y="0"/>
+                      <a:ext cx="5731510" cy="3277235"/>
+                    </a:xfrm>
+                    <a:prstGeom prst="rect">
+                      <a:avLst/>
+                    </a:prstGeom>
+                  </pic:spPr>
+                </pic:pic>
+              </a:graphicData>
+            </a:graphic>
+          </wp:inline>
+        </w:drawing>
+      </w:r>
+    </w:p>
+    <w:p>
+      <w:pPr>
+        <w:rPr>
+          <w:noProof/>
+        </w:rPr>
+      </w:pPr>
+      <w:r>
+        <w:rPr>
+          <w:noProof/>
+        </w:rPr>
+        <w:t xml:space="preserve">Release pipeline is successfully completed. </w:t>
+      </w:r>
+    </w:p>
+    <w:p>
+      <w:pPr>
+        <w:rPr>
+          <w:noProof/>
+        </w:rPr>
+      </w:pPr>
+      <w:r>
+        <w:rPr>
+          <w:noProof/>
+        </w:rPr>
+        <w:drawing>
+          <wp:inline distT="0" distB="0" distL="0" distR="0" wp14:anchorId="1067EDD2" wp14:editId="698902E0">
+            <wp:extent cx="5731510" cy="2400300"/>
+            <wp:effectExtent l="0" t="0" r="2540" b="0"/>
+            <wp:docPr id="41" name="Picture 41"/>
+            <wp:cNvGraphicFramePr>
+              <a:graphicFrameLocks xmlns:a="http://schemas.openxmlformats.org/drawingml/2006/main" noChangeAspect="1"/>
+            </wp:cNvGraphicFramePr>
+            <a:graphic xmlns:a="http://schemas.openxmlformats.org/drawingml/2006/main">
+              <a:graphicData uri="http://schemas.openxmlformats.org/drawingml/2006/picture">
+                <pic:pic xmlns:pic="http://schemas.openxmlformats.org/drawingml/2006/picture">
+                  <pic:nvPicPr>
+                    <pic:cNvPr id="1" name=""/>
+                    <pic:cNvPicPr/>
+                  </pic:nvPicPr>
+                  <pic:blipFill>
+                    <a:blip r:embed="rId45"/>
+                    <a:stretch>
+                      <a:fillRect/>
+                    </a:stretch>
+                  </pic:blipFill>
+                  <pic:spPr>
+                    <a:xfrm>
+                      <a:off x="0" y="0"/>
+                      <a:ext cx="5731510" cy="2400300"/>
+                    </a:xfrm>
+                    <a:prstGeom prst="rect">
+                      <a:avLst/>
+                    </a:prstGeom>
+                  </pic:spPr>
+                </pic:pic>
+              </a:graphicData>
+            </a:graphic>
+          </wp:inline>
+        </w:drawing>
+      </w:r>
+    </w:p>
+    <w:p>
+      <w:pPr>
+        <w:rPr>
+          <w:noProof/>
+        </w:rPr>
+      </w:pPr>
+      <w:r>
+        <w:rPr>
+          <w:noProof/>
+        </w:rPr>
+        <w:t>To verify the changes in app service browse the app service in azure.</w:t>
+      </w:r>
+    </w:p>
+    <w:p>
+      <w:pPr>
+        <w:rPr>
+          <w:noProof/>
+        </w:rPr>
+      </w:pPr>
+      <w:r>
+        <w:rPr>
+          <w:noProof/>
+        </w:rPr>
+        <w:lastRenderedPageBreak/>
+        <w:drawing>
+          <wp:inline distT="0" distB="0" distL="0" distR="0" wp14:anchorId="37A3EC84" wp14:editId="651EFCD7">
+            <wp:extent cx="5731510" cy="2986405"/>
+            <wp:effectExtent l="0" t="0" r="2540" b="4445"/>
+            <wp:docPr id="42" name="Picture 42"/>
+            <wp:cNvGraphicFramePr>
+              <a:graphicFrameLocks xmlns:a="http://schemas.openxmlformats.org/drawingml/2006/main" noChangeAspect="1"/>
+            </wp:cNvGraphicFramePr>
+            <a:graphic xmlns:a="http://schemas.openxmlformats.org/drawingml/2006/main">
+              <a:graphicData uri="http://schemas.openxmlformats.org/drawingml/2006/picture">
+                <pic:pic xmlns:pic="http://schemas.openxmlformats.org/drawingml/2006/picture">
+                  <pic:nvPicPr>
+                    <pic:cNvPr id="1" name=""/>
+                    <pic:cNvPicPr/>
+                  </pic:nvPicPr>
+                  <pic:blipFill>
+                    <a:blip r:embed="rId46"/>
+                    <a:stretch>
+                      <a:fillRect/>
+                    </a:stretch>
+                  </pic:blipFill>
+                  <pic:spPr>
+                    <a:xfrm>
+                      <a:off x="0" y="0"/>
+                      <a:ext cx="5731510" cy="2986405"/>
+                    </a:xfrm>
+                    <a:prstGeom prst="rect">
+                      <a:avLst/>
+                    </a:prstGeom>
+                  </pic:spPr>
+                </pic:pic>
+              </a:graphicData>
+            </a:graphic>
+          </wp:inline>
+        </w:drawing>
+      </w:r>
+    </w:p>
+    <w:p>
+      <w:pPr>
+        <w:rPr>
+          <w:noProof/>
+        </w:rPr>
+      </w:pPr>
+      <w:r>
+        <w:rPr>
+          <w:noProof/>
+        </w:rPr>
+        <w:t>To check the files been deployed app service you can go to app service</w:t>
+      </w:r>
+      <w:r>
+        <w:rPr>
+          <w:noProof/>
+        </w:rPr>
+        <w:sym w:font="Wingdings" w:char="F0E0"/>
+      </w:r>
+      <w:r>
+        <w:rPr>
+          <w:noProof/>
+        </w:rPr>
+        <w:t>console and run dir command, as I selected windows app service.</w:t>
+      </w:r>
+    </w:p>
+    <w:p>
+      <w:pPr>
+        <w:rPr>
+          <w:noProof/>
+        </w:rPr>
+      </w:pPr>
+      <w:r>
+        <w:rPr>
+          <w:noProof/>
+        </w:rPr>
+        <w:lastRenderedPageBreak/>
+        <w:drawing>
+          <wp:inline distT="0" distB="0" distL="0" distR="0" wp14:anchorId="5BB68A09" wp14:editId="0408CD4C">
+            <wp:extent cx="5731510" cy="5574665"/>
+            <wp:effectExtent l="0" t="0" r="2540" b="6985"/>
+            <wp:docPr id="43" name="Picture 43"/>
+            <wp:cNvGraphicFramePr>
+              <a:graphicFrameLocks xmlns:a="http://schemas.openxmlformats.org/drawingml/2006/main" noChangeAspect="1"/>
+            </wp:cNvGraphicFramePr>
+            <a:graphic xmlns:a="http://schemas.openxmlformats.org/drawingml/2006/main">
+              <a:graphicData uri="http://schemas.openxmlformats.org/drawingml/2006/picture">
+                <pic:pic xmlns:pic="http://schemas.openxmlformats.org/drawingml/2006/picture">
+                  <pic:nvPicPr>
+                    <pic:cNvPr id="1" name=""/>
+                    <pic:cNvPicPr/>
+                  </pic:nvPicPr>
+                  <pic:blipFill>
+                    <a:blip r:embed="rId47"/>
+                    <a:stretch>
+                      <a:fillRect/>
+                    </a:stretch>
+                  </pic:blipFill>
+                  <pic:spPr>
+                    <a:xfrm>
+                      <a:off x="0" y="0"/>
+                      <a:ext cx="5731510" cy="5574665"/>
+                    </a:xfrm>
+                    <a:prstGeom prst="rect">
+                      <a:avLst/>
+                    </a:prstGeom>
+                  </pic:spPr>
+                </pic:pic>
+              </a:graphicData>
+            </a:graphic>
+          </wp:inline>
+        </w:drawing>
+      </w:r>
+    </w:p>
+    <w:p>
+      <w:pPr>
+        <w:rPr>
+          <w:noProof/>
+        </w:rPr>
+      </w:pPr>
+    </w:p>
+    <w:p>
+      <w:pPr>
+        <w:rPr>
+          <w:noProof/>
+        </w:rPr>
+      </w:pPr>
+    </w:p>
+    <w:p>
+      <w:pPr>
+        <w:pStyle w:val="Heading2"/>
+        <w:rPr>
+          <w:b/>
+          <w:bCs/>
+        </w:rPr>
+      </w:pPr>
+      <w:r>
+        <w:rPr>
+          <w:b/>
+          <w:bCs/>
+        </w:rPr>
+        <w:t>End to End Yaml pipeline for Application build and deployment</w:t>
+      </w:r>
+    </w:p>
+    <w:p>
+      <w:pPr>
+        <w:pStyle w:val="Heading1"/>
+        <w:rPr>
+          <w:b/>
+          <w:bCs/>
+          <w:noProof/>
+        </w:rPr>
+      </w:pPr>
+      <w:r>
+        <w:rPr>
+          <w:b/>
+          <w:bCs/>
+          <w:noProof/>
+        </w:rPr>
+        <w:t>Important Configurations in Pipelines</w:t>
+      </w:r>
+    </w:p>
+    <w:p>
+      <w:pPr>
+        <w:rPr>
+          <w:sz w:val="24"/>
+          <w:szCs w:val="24"/>
+        </w:rPr>
+      </w:pPr>
     </w:p>
     <w:p>
       <w:pPr>
@@ -3798,6 +5470,119 @@
     </w:lvl>
   </w:abstractNum>
   <w:abstractNum w:abstractNumId="6" w15:restartNumberingAfterBreak="0">
+    <w:nsid w:val="669D5A75"/>
+    <w:multiLevelType w:val="multilevel"/>
+    <w:tmpl w:val="031C9360"/>
+    <w:lvl w:ilvl="0">
+      <w:start w:val="1"/>
+      <w:numFmt w:val="decimal"/>
+      <w:lvlText w:val="%1."/>
+      <w:lvlJc w:val="left"/>
+      <w:pPr>
+        <w:tabs>
+          <w:tab w:val="num" w:pos="720"/>
+        </w:tabs>
+        <w:ind w:left="720" w:hanging="360"/>
+      </w:pPr>
+    </w:lvl>
+    <w:lvl w:ilvl="1" w:tentative="1">
+      <w:start w:val="1"/>
+      <w:numFmt w:val="decimal"/>
+      <w:lvlText w:val="%2."/>
+      <w:lvlJc w:val="left"/>
+      <w:pPr>
+        <w:tabs>
+          <w:tab w:val="num" w:pos="1440"/>
+        </w:tabs>
+        <w:ind w:left="1440" w:hanging="360"/>
+      </w:pPr>
+    </w:lvl>
+    <w:lvl w:ilvl="2" w:tentative="1">
+      <w:start w:val="1"/>
+      <w:numFmt w:val="decimal"/>
+      <w:lvlText w:val="%3."/>
+      <w:lvlJc w:val="left"/>
+      <w:pPr>
+        <w:tabs>
+          <w:tab w:val="num" w:pos="2160"/>
+        </w:tabs>
+        <w:ind w:left="2160" w:hanging="360"/>
+      </w:pPr>
+    </w:lvl>
+    <w:lvl w:ilvl="3" w:tentative="1">
+      <w:start w:val="1"/>
+      <w:numFmt w:val="decimal"/>
+      <w:lvlText w:val="%4."/>
+      <w:lvlJc w:val="left"/>
+      <w:pPr>
+        <w:tabs>
+          <w:tab w:val="num" w:pos="2880"/>
+        </w:tabs>
+        <w:ind w:left="2880" w:hanging="360"/>
+      </w:pPr>
+    </w:lvl>
+    <w:lvl w:ilvl="4" w:tentative="1">
+      <w:start w:val="1"/>
+      <w:numFmt w:val="decimal"/>
+      <w:lvlText w:val="%5."/>
+      <w:lvlJc w:val="left"/>
+      <w:pPr>
+        <w:tabs>
+          <w:tab w:val="num" w:pos="3600"/>
+        </w:tabs>
+        <w:ind w:left="3600" w:hanging="360"/>
+      </w:pPr>
+    </w:lvl>
+    <w:lvl w:ilvl="5" w:tentative="1">
+      <w:start w:val="1"/>
+      <w:numFmt w:val="decimal"/>
+      <w:lvlText w:val="%6."/>
+      <w:lvlJc w:val="left"/>
+      <w:pPr>
+        <w:tabs>
+          <w:tab w:val="num" w:pos="4320"/>
+        </w:tabs>
+        <w:ind w:left="4320" w:hanging="360"/>
+      </w:pPr>
+    </w:lvl>
+    <w:lvl w:ilvl="6" w:tentative="1">
+      <w:start w:val="1"/>
+      <w:numFmt w:val="decimal"/>
+      <w:lvlText w:val="%7."/>
+      <w:lvlJc w:val="left"/>
+      <w:pPr>
+        <w:tabs>
+          <w:tab w:val="num" w:pos="5040"/>
+        </w:tabs>
+        <w:ind w:left="5040" w:hanging="360"/>
+      </w:pPr>
+    </w:lvl>
+    <w:lvl w:ilvl="7" w:tentative="1">
+      <w:start w:val="1"/>
+      <w:numFmt w:val="decimal"/>
+      <w:lvlText w:val="%8."/>
+      <w:lvlJc w:val="left"/>
+      <w:pPr>
+        <w:tabs>
+          <w:tab w:val="num" w:pos="5760"/>
+        </w:tabs>
+        <w:ind w:left="5760" w:hanging="360"/>
+      </w:pPr>
+    </w:lvl>
+    <w:lvl w:ilvl="8" w:tentative="1">
+      <w:start w:val="1"/>
+      <w:numFmt w:val="decimal"/>
+      <w:lvlText w:val="%9."/>
+      <w:lvlJc w:val="left"/>
+      <w:pPr>
+        <w:tabs>
+          <w:tab w:val="num" w:pos="6480"/>
+        </w:tabs>
+        <w:ind w:left="6480" w:hanging="360"/>
+      </w:pPr>
+    </w:lvl>
+  </w:abstractNum>
+  <w:abstractNum w:abstractNumId="7" w15:restartNumberingAfterBreak="0">
     <w:nsid w:val="6D4C3F79"/>
     <w:multiLevelType w:val="multilevel"/>
     <w:tmpl w:val="9E2A5C66"/>
@@ -3947,7 +5732,7 @@
     </w:lvl>
   </w:abstractNum>
   <w:num w:numId="1">
-    <w:abstractNumId w:val="6"/>
+    <w:abstractNumId w:val="7"/>
   </w:num>
   <w:num w:numId="2">
     <w:abstractNumId w:val="4"/>
@@ -3966,6 +5751,9 @@
   </w:num>
   <w:num w:numId="7">
     <w:abstractNumId w:val="5"/>
+  </w:num>
+  <w:num w:numId="8">
+    <w:abstractNumId w:val="6"/>
   </w:num>
 </w:numbering>
 </file>
@@ -4390,13 +6178,34 @@
       <w:szCs w:val="32"/>
     </w:rPr>
   </w:style>
+  <w:style w:type="paragraph" w:styleId="Heading2">
+    <w:name w:val="heading 2"/>
+    <w:basedOn w:val="Normal"/>
+    <w:next w:val="Normal"/>
+    <w:link w:val="Heading2Char"/>
+    <w:uiPriority w:val="9"/>
+    <w:unhideWhenUsed/>
+    <w:qFormat/>
+    <w:rsid w:val="00C35DDB"/>
+    <w:pPr>
+      <w:keepNext/>
+      <w:keepLines/>
+      <w:spacing w:before="40" w:after="0"/>
+      <w:outlineLvl w:val="1"/>
+    </w:pPr>
+    <w:rPr>
+      <w:rFonts w:asciiTheme="majorHAnsi" w:eastAsiaTheme="majorEastAsia" w:hAnsiTheme="majorHAnsi" w:cstheme="majorBidi"/>
+      <w:color w:val="2F5496" w:themeColor="accent1" w:themeShade="BF"/>
+      <w:sz w:val="26"/>
+      <w:szCs w:val="26"/>
+    </w:rPr>
+  </w:style>
   <w:style w:type="paragraph" w:styleId="Heading3">
     <w:name w:val="heading 3"/>
     <w:basedOn w:val="Normal"/>
     <w:next w:val="Normal"/>
     <w:link w:val="Heading3Char"/>
     <w:uiPriority w:val="9"/>
-    <w:semiHidden/>
     <w:unhideWhenUsed/>
     <w:qFormat/>
     <w:rsid w:val="00052A7F"/>
@@ -4416,7 +6225,6 @@
   <w:style w:type="character" w:default="1" w:styleId="DefaultParagraphFont">
     <w:name w:val="Default Paragraph Font"/>
     <w:uiPriority w:val="1"/>
-    <w:semiHidden/>
     <w:unhideWhenUsed/>
   </w:style>
   <w:style w:type="table" w:default="1" w:styleId="TableNormal">
@@ -4458,7 +6266,6 @@
     <w:basedOn w:val="DefaultParagraphFont"/>
     <w:link w:val="Heading3"/>
     <w:uiPriority w:val="9"/>
-    <w:semiHidden/>
     <w:rsid w:val="00052A7F"/>
     <w:rPr>
       <w:rFonts w:asciiTheme="majorHAnsi" w:eastAsiaTheme="majorEastAsia" w:hAnsiTheme="majorHAnsi" w:cstheme="majorBidi"/>
@@ -4499,6 +6306,19 @@
     <w:rPr>
       <w:color w:val="605E5C"/>
       <w:shd w:val="clear" w:color="auto" w:fill="E1DFDD"/>
+    </w:rPr>
+  </w:style>
+  <w:style w:type="character" w:customStyle="1" w:styleId="Heading2Char">
+    <w:name w:val="Heading 2 Char"/>
+    <w:basedOn w:val="DefaultParagraphFont"/>
+    <w:link w:val="Heading2"/>
+    <w:uiPriority w:val="9"/>
+    <w:rsid w:val="00C35DDB"/>
+    <w:rPr>
+      <w:rFonts w:asciiTheme="majorHAnsi" w:eastAsiaTheme="majorEastAsia" w:hAnsiTheme="majorHAnsi" w:cstheme="majorBidi"/>
+      <w:color w:val="2F5496" w:themeColor="accent1" w:themeShade="BF"/>
+      <w:sz w:val="26"/>
+      <w:szCs w:val="26"/>
     </w:rPr>
   </w:style>
 </w:styles>

</xml_diff>